<commit_message>
add project number by person contract file
</commit_message>
<xml_diff>
--- a/backend/storage/app/templates/PersonContractToProject.docx
+++ b/backend/storage/app/templates/PersonContractToProject.docx
@@ -1034,6 +1034,82 @@
           <w:iCs w:val="0"/>
         </w:rPr>
         <w:t>»</w:t>
+      </w:r>
+      <w:r>
+        <w:rPr>
+          <w:rStyle w:val="a5"/>
+          <w:i w:val="0"/>
+          <w:iCs w:val="0"/>
+        </w:rPr>
+        <w:t xml:space="preserve"> (${</w:t>
+      </w:r>
+      <w:r>
+        <w:rPr>
+          <w:rStyle w:val="a5"/>
+          <w:i w:val="0"/>
+          <w:iCs w:val="0"/>
+          <w:lang w:val="en-US"/>
+        </w:rPr>
+        <w:t>project</w:t>
+      </w:r>
+      <w:r>
+        <w:rPr>
+          <w:rStyle w:val="a5"/>
+          <w:i w:val="0"/>
+          <w:iCs w:val="0"/>
+        </w:rPr>
+        <w:t>.</w:t>
+      </w:r>
+      <w:r>
+        <w:rPr>
+          <w:rStyle w:val="a5"/>
+          <w:i w:val="0"/>
+          <w:iCs w:val="0"/>
+          <w:lang w:val="en-US"/>
+        </w:rPr>
+        <w:t>number</w:t>
+      </w:r>
+      <w:r>
+        <w:rPr>
+          <w:rStyle w:val="a5"/>
+          <w:i w:val="0"/>
+          <w:iCs w:val="0"/>
+        </w:rPr>
+        <w:t>_</w:t>
+      </w:r>
+      <w:r>
+        <w:rPr>
+          <w:rStyle w:val="a5"/>
+          <w:i w:val="0"/>
+          <w:iCs w:val="0"/>
+          <w:lang w:val="en-US"/>
+        </w:rPr>
+        <w:t>and</w:t>
+      </w:r>
+      <w:r>
+        <w:rPr>
+          <w:rStyle w:val="a5"/>
+          <w:i w:val="0"/>
+          <w:iCs w:val="0"/>
+        </w:rPr>
+        <w:t>_</w:t>
+      </w:r>
+      <w:r>
+        <w:rPr>
+          <w:rStyle w:val="a5"/>
+          <w:i w:val="0"/>
+          <w:iCs w:val="0"/>
+          <w:lang w:val="en-US"/>
+        </w:rPr>
+        <w:t>date</w:t>
+      </w:r>
+      <w:r>
+        <w:rPr>
+          <w:rStyle w:val="a5"/>
+          <w:i w:val="0"/>
+          <w:iCs w:val="0"/>
+        </w:rPr>
+        <w:t>})</w:t>
       </w:r>
       <w:r>
         <w:t>.</w:t>
@@ -5639,6 +5715,7 @@
   <w:style w:type="character" w:default="1" w:styleId="a0">
     <w:name w:val="Default Paragraph Font"/>
     <w:uiPriority w:val="1"/>
+    <w:semiHidden/>
     <w:unhideWhenUsed/>
   </w:style>
   <w:style w:type="table" w:default="1" w:styleId="a1">

</xml_diff>